<commit_message>
woo another one done
</commit_message>
<xml_diff>
--- a/source/raw_text.docx
+++ b/source/raw_text.docx
@@ -62,15 +62,7 @@
     </w:p>
     <w:p>
       <w:r>
-        <w:t xml:space="preserve">I stubbled when greeting you because, well you are </w:t>
-      </w:r>
-      <w:proofErr w:type="spellStart"/>
-      <w:r>
-        <w:t>wayyy</w:t>
-      </w:r>
-      <w:proofErr w:type="spellEnd"/>
-      <w:r>
-        <w:t xml:space="preserve"> too pretty.</w:t>
+        <w:t>I stubbled when greeting you because, well you are wayyy too pretty.</w:t>
       </w:r>
     </w:p>
     <w:p/>
@@ -81,18 +73,10 @@
     </w:p>
     <w:p>
       <w:r>
-        <w:t xml:space="preserve">It was </w:t>
-      </w:r>
-      <w:proofErr w:type="gramStart"/>
-      <w:r>
-        <w:t xml:space="preserve">really </w:t>
-      </w:r>
-      <w:r>
-        <w:t>wobbly</w:t>
-      </w:r>
-      <w:proofErr w:type="gramEnd"/>
-      <w:r>
-        <w:t>,</w:t>
+        <w:t xml:space="preserve">It was really </w:t>
+      </w:r>
+      <w:r>
+        <w:t>wobbly,</w:t>
       </w:r>
       <w:r>
         <w:t xml:space="preserve"> and I could feel my ankles buckle with each step</w:t>
@@ -109,6 +93,23 @@
     <w:p/>
     <w:p>
       <w:r>
+        <w:t>Even though I was skating slow, you kept up with me and never rushed me.</w:t>
+      </w:r>
+    </w:p>
+    <w:p>
+      <w:r>
+        <w:t>Even though I was flailing, you were there to lend a hand if I needed it.</w:t>
+      </w:r>
+    </w:p>
+    <w:p>
+      <w:r>
+        <w:t>Even though I was doing something totally foreign I never felt comfier.</w:t>
+      </w:r>
+    </w:p>
+    <w:p/>
+    <w:p/>
+    <w:p>
+      <w:r>
         <w:t xml:space="preserve">You know Roo, </w:t>
       </w:r>
     </w:p>
@@ -117,96 +118,342 @@
         <w:t>I kind of knew I fell for you right then.</w:t>
       </w:r>
     </w:p>
-    <w:p>
-      <w:r>
-        <w:t>Even though I was skating slow, you always kept up with me and never rushed me.</w:t>
-      </w:r>
-    </w:p>
-    <w:p/>
+    <w:p/>
+    <w:p/>
+    <w:p>
+      <w:r>
+        <w:t>I became so immersed in talking to you about one of your worlds,</w:t>
+      </w:r>
+    </w:p>
+    <w:p>
+      <w:r>
+        <w:t>I could hardly tell that the world was spinning around us.</w:t>
+      </w:r>
+    </w:p>
+    <w:p>
+      <w:r>
+        <w:t>The lights were blurring but with you by my side I wouldn’t be anywhere else.</w:t>
+      </w:r>
+    </w:p>
+    <w:p/>
+    <w:p>
+      <w:r>
+        <w:t>After we got off the ice, we sat on the bench and talked some more.</w:t>
+      </w:r>
+    </w:p>
+    <w:p>
+      <w:r>
+        <w:t xml:space="preserve">We stared off into the distance and I will never forget you pointing </w:t>
+      </w:r>
+      <w:r>
+        <w:t>at a building</w:t>
+      </w:r>
+      <w:r>
+        <w:t>.</w:t>
+      </w:r>
+    </w:p>
+    <w:p>
+      <w:r>
+        <w:t>Imagining a world were people lived in the lights, connected by the wires.</w:t>
+      </w:r>
+    </w:p>
+    <w:p/>
+    <w:p>
+      <w:r>
+        <w:t>Man… how are you so cool.</w:t>
+      </w:r>
+    </w:p>
+    <w:p/>
+    <w:p>
+      <w:r>
+        <w:t>After being jump scared by a baby we got some poutine and headed to the office.</w:t>
+      </w:r>
+    </w:p>
+    <w:p>
+      <w:r>
+        <w:t xml:space="preserve">Overlooking the city, we talked about colour printers and CMYK printing. </w:t>
+      </w:r>
+    </w:p>
+    <w:p>
+      <w:r>
+        <w:t>You just have an ability to make any conversation so interesting.</w:t>
+      </w:r>
+    </w:p>
+    <w:p/>
+    <w:p>
+      <w:r>
+        <w:t>On the train back I really wanted to be suave…</w:t>
+      </w:r>
+    </w:p>
+    <w:p>
+      <w:r>
+        <w:t>So, after picking out your favourite type of chocolate I offered it to you.</w:t>
+      </w:r>
+    </w:p>
+    <w:p>
+      <w:r>
+        <w:t>As payment of course for teaching me how to skate!</w:t>
+      </w:r>
+    </w:p>
+    <w:p/>
+    <w:p/>
+    <w:p/>
+    <w:p>
+      <w:r>
+        <w:t>Before I had to leave to DC for work, we had this walk planned together!</w:t>
+      </w:r>
+    </w:p>
+    <w:p>
+      <w:r>
+        <w:t>It was something I was looking really forward to,</w:t>
+      </w:r>
+    </w:p>
+    <w:p>
+      <w:r>
+        <w:t>As we were not able to meet up for quite a while due to university.</w:t>
+      </w:r>
+    </w:p>
+    <w:p/>
+    <w:p>
+      <w:r>
+        <w:t>Before our walk though I had some planning to do…</w:t>
+      </w:r>
+    </w:p>
+    <w:p/>
+    <w:p>
+      <w:r>
+        <w:t>Although I went to cooking class I am by no means a chef,</w:t>
+      </w:r>
+    </w:p>
+    <w:p>
+      <w:r>
+        <w:t>However I really wanted to impress you by making you some food.</w:t>
+      </w:r>
+    </w:p>
+    <w:p>
+      <w:r>
+        <w:t>I remember spending a couple hours trying to perfect some Nutella pancakes!</w:t>
+      </w:r>
+    </w:p>
+    <w:p>
+      <w:r>
+        <w:t>(What would I do without online recipes)</w:t>
+      </w:r>
+    </w:p>
+    <w:p/>
+    <w:p>
+      <w:r>
+        <w:t>We met up downtown and I vividly remember going the wrong direction…</w:t>
+      </w:r>
+    </w:p>
+    <w:p>
+      <w:r>
+        <w:t>Over and over again…</w:t>
+      </w:r>
+    </w:p>
+    <w:p>
+      <w:r>
+        <w:t>Even though the path I was trying to go to covered the entire city…</w:t>
+      </w:r>
+    </w:p>
+    <w:p/>
+    <w:p>
+      <w:r>
+        <w:t>In my defense though its really easy to lose focus of other things when we talk.</w:t>
+      </w:r>
+    </w:p>
+    <w:p>
+      <w:r>
+        <w:t>I remember smiling ear to ear, listening to you talk about your art exhibit or</w:t>
+      </w:r>
+    </w:p>
+    <w:p>
+      <w:r>
+        <w:t>your animal crossing island.</w:t>
+      </w:r>
+    </w:p>
+    <w:p/>
+    <w:p>
+      <w:r>
+        <w:t>You’re always such a joy to talk too!</w:t>
+      </w:r>
+    </w:p>
+    <w:p/>
+    <w:p>
+      <w:r>
+        <w:t>After making it to the path, I remember just feeling really good.</w:t>
+      </w:r>
+    </w:p>
+    <w:p>
+      <w:r>
+        <w:t>Maybe it had something to do with finally touching grass (thank you CS).</w:t>
+      </w:r>
+    </w:p>
     <w:p>
       <w:r>
         <w:lastRenderedPageBreak/>
-        <w:t>Even though I was doing something totally foreign I never felt comfier.</w:t>
-      </w:r>
-    </w:p>
-    <w:p/>
-    <w:p>
-      <w:r>
-        <w:t>I became so immersed in talking to you about one of your worlds,</w:t>
-      </w:r>
-    </w:p>
-    <w:p>
-      <w:r>
-        <w:t>I could hardly tell that the world was spinning around us.</w:t>
-      </w:r>
-    </w:p>
-    <w:p>
-      <w:r>
-        <w:t>The lights were blurring but with you by my side I wouldn’t be anywhere else.</w:t>
-      </w:r>
-    </w:p>
-    <w:p/>
-    <w:p>
-      <w:r>
-        <w:t>After we got off the ice, we sat on the bench and talked some more.</w:t>
-      </w:r>
-    </w:p>
-    <w:p>
-      <w:r>
-        <w:t>We stared off into the distance and I will never forget you pointing to the lights.</w:t>
-      </w:r>
-    </w:p>
-    <w:p>
-      <w:r>
-        <w:t>Imagining a world were people lived in the lights, connected by the wires.</w:t>
-      </w:r>
-    </w:p>
-    <w:p/>
-    <w:p>
-      <w:r>
-        <w:t>Man… how are you so cool.</w:t>
-      </w:r>
-    </w:p>
-    <w:p/>
-    <w:p>
-      <w:r>
-        <w:t>After being jump scared by a baby we got some poutine and headed to the office.</w:t>
-      </w:r>
-    </w:p>
-    <w:p>
-      <w:r>
-        <w:t xml:space="preserve">Overlooking the city, we talked about colour printers and CMYK printing. </w:t>
-      </w:r>
-    </w:p>
-    <w:p>
-      <w:r>
-        <w:t>You just have an ability to make any conversation so interesting.</w:t>
-      </w:r>
-    </w:p>
-    <w:p/>
-    <w:p>
-      <w:r>
-        <w:t>On the train back I really wanted to be suave…</w:t>
-      </w:r>
-    </w:p>
-    <w:p>
-      <w:r>
-        <w:t>So, after picking out your favourite type of chocolate I offered it to you.</w:t>
-      </w:r>
-    </w:p>
-    <w:p>
-      <w:r>
-        <w:t>As payment of course for teaching me how to skate!</w:t>
-      </w:r>
-    </w:p>
-    <w:p/>
-    <w:p/>
-    <w:p/>
-    <w:p/>
-    <w:p/>
-    <w:p/>
-    <w:p/>
-    <w:p/>
+        <w:t>Or maybe it had to do with the smart, pretty girl walking next to me.</w:t>
+      </w:r>
+    </w:p>
+    <w:p/>
+    <w:p>
+      <w:r>
+        <w:t>We walked for quite a while before getting to this rock embankment,</w:t>
+      </w:r>
+    </w:p>
+    <w:p>
+      <w:r>
+        <w:t>Which overlooked a small river. I remember sitting down next to you,</w:t>
+      </w:r>
+    </w:p>
+    <w:p>
+      <w:r>
+        <w:t>Offering you my red Cornell Hotel Management jacket to sit on.</w:t>
+      </w:r>
+    </w:p>
+    <w:p>
+      <w:r>
+        <w:t>(Shout outs to my alma mater)</w:t>
+      </w:r>
+    </w:p>
+    <w:p/>
+    <w:p>
+      <w:r>
+        <w:t>I presented you with the Nutella pancakes that I made, and even though</w:t>
+      </w:r>
+    </w:p>
+    <w:p>
+      <w:r>
+        <w:t>They were mashed up and a bit destroyed you were very kind by saying</w:t>
+      </w:r>
+    </w:p>
+    <w:p>
+      <w:r>
+        <w:t>That you liked them.</w:t>
+      </w:r>
+    </w:p>
+    <w:p/>
+    <w:p>
+      <w:r>
+        <w:t>And then you offered me a box of the most beautiful looking macaroons.</w:t>
+      </w:r>
+    </w:p>
+    <w:p>
+      <w:r>
+        <w:t>Like I’m not kidding you should actually be a pastry chef.</w:t>
+      </w:r>
+    </w:p>
+    <w:p>
+      <w:r>
+        <w:t>It was one of the sweetest things someone had done for me, and it really</w:t>
+      </w:r>
+    </w:p>
+    <w:p>
+      <w:r>
+        <w:t>Meant a lot Roo.</w:t>
+      </w:r>
+    </w:p>
+    <w:p/>
+    <w:p>
+      <w:r>
+        <w:t>It made me feel really appreciated and really happy.</w:t>
+      </w:r>
+    </w:p>
+    <w:p>
+      <w:r>
+        <w:t>(They also made my stomach really happy too)</w:t>
+      </w:r>
+    </w:p>
+    <w:p/>
+    <w:p>
+      <w:r>
+        <w:t>Near the end we were walking through the graveyard and I think you</w:t>
+      </w:r>
+    </w:p>
+    <w:p>
+      <w:r>
+        <w:t>Were talking about an ice cream shop with your uncle. For some reason</w:t>
+      </w:r>
+    </w:p>
+    <w:p>
+      <w:r>
+        <w:t>I immediately felt pretty sad, as I knew that the next day I had to leave.</w:t>
+      </w:r>
+    </w:p>
+    <w:p/>
+    <w:p>
+      <w:r>
+        <w:t xml:space="preserve">You picked up on it and I made some </w:t>
+      </w:r>
+      <w:r>
+        <w:t>excuse,</w:t>
+      </w:r>
+    </w:p>
+    <w:p>
+      <w:r>
+        <w:lastRenderedPageBreak/>
+        <w:t>I didn’t really think that I could have a day like that before then,</w:t>
+      </w:r>
+    </w:p>
+    <w:p>
+      <w:r>
+        <w:t>Being able to walk around with someone not worrying about anything</w:t>
+      </w:r>
+    </w:p>
+    <w:p>
+      <w:r>
+        <w:t>Just able to talk about what I want to talk about.</w:t>
+      </w:r>
+    </w:p>
+    <w:p/>
+    <w:p>
+      <w:r>
+        <w:t>It made me really happy to know that there was someone like me,</w:t>
+      </w:r>
+    </w:p>
+    <w:p>
+      <w:r>
+        <w:t>Who could understand my quirks and silly jokes and who I could be</w:t>
+      </w:r>
+    </w:p>
+    <w:p>
+      <w:r>
+        <w:t>Around and not feel tired.</w:t>
+      </w:r>
+    </w:p>
+    <w:p/>
+    <w:p>
+      <w:r>
+        <w:t xml:space="preserve">It really made me </w:t>
+      </w:r>
+      <w:r>
+        <w:t xml:space="preserve">appreciate </w:t>
+      </w:r>
+      <w:r>
+        <w:t>you even more you know.</w:t>
+      </w:r>
+    </w:p>
+    <w:p>
+      <w:r>
+        <w:t>I’ve met a lot of people, but none of them are even close to you Roo.</w:t>
+      </w:r>
+    </w:p>
+    <w:p>
+      <w:r>
+        <w:t>You’re so kind and thoughtful, I’m happy I know you.</w:t>
+      </w:r>
+    </w:p>
+    <w:p/>
+    <w:p>
+      <w:r>
+        <w:t>Thank you,</w:t>
+      </w:r>
+    </w:p>
+    <w:p>
+      <w:r>
+        <w:t>Always!</w:t>
+      </w:r>
+    </w:p>
     <w:p/>
     <w:sectPr>
       <w:pgSz w:w="12240" w:h="15840"/>

</xml_diff>